<commit_message>
Update Milestone 5 - Final Project Delivery and Demonstration.docx
basic outline
</commit_message>
<xml_diff>
--- a/Milestone 5/Milestone 5 - Final Project Delivery and Demonstration.docx
+++ b/Milestone 5/Milestone 5 - Final Project Delivery and Demonstration.docx
@@ -1034,8 +1034,76 @@
           </w:hyperlink>
         </w:p>
         <w:p>
+          <w:pPr>
+            <w:tabs>
+              <w:tab w:val="right" w:pos="9360"/>
+            </w:tabs>
+          </w:pPr>
           <w:r>
             <w:fldChar w:fldCharType="end"/>
+          </w:r>
+          <w:r>
+            <w:t>Milestone Documents</w:t>
+          </w:r>
+          <w:r>
+            <w:tab/>
+            <w:t>3</w:t>
+          </w:r>
+        </w:p>
+        <w:p>
+          <w:pPr>
+            <w:tabs>
+              <w:tab w:val="right" w:pos="9360"/>
+            </w:tabs>
+          </w:pPr>
+          <w:r>
+            <w:t>Product Screenshots</w:t>
+          </w:r>
+          <w:r>
+            <w:tab/>
+            <w:t>3</w:t>
+          </w:r>
+        </w:p>
+        <w:p>
+          <w:pPr>
+            <w:tabs>
+              <w:tab w:val="right" w:pos="9360"/>
+            </w:tabs>
+          </w:pPr>
+          <w:r>
+            <w:t>Google Analytics</w:t>
+          </w:r>
+          <w:r>
+            <w:tab/>
+            <w:t>3</w:t>
+          </w:r>
+        </w:p>
+        <w:p>
+          <w:pPr>
+            <w:tabs>
+              <w:tab w:val="right" w:pos="9360"/>
+            </w:tabs>
+          </w:pPr>
+          <w:r>
+            <w:t>Peer Evaluation</w:t>
+          </w:r>
+          <w:r>
+            <w:tab/>
+            <w:t>3</w:t>
+          </w:r>
+        </w:p>
+        <w:p>
+          <w:pPr>
+            <w:tabs>
+              <w:tab w:val="right" w:pos="9360"/>
+            </w:tabs>
+          </w:pPr>
+          <w:r>
+            <w:t>Post-Project Analysis</w:t>
+          </w:r>
+          <w:r>
+            <w:tab/>
+            <w:t>3</w:t>
           </w:r>
         </w:p>
       </w:sdtContent>
@@ -1272,6 +1340,7 @@
         <w:rPr>
           <w:u w:val="single"/>
         </w:rPr>
+        <w:lastRenderedPageBreak/>
         <w:t>Unique Features</w:t>
       </w:r>
       <w:bookmarkEnd w:id="6"/>
@@ -1306,7 +1375,6 @@
         <w:rPr>
           <w:u w:val="single"/>
         </w:rPr>
-        <w:lastRenderedPageBreak/>
         <w:t>URL</w:t>
       </w:r>
       <w:bookmarkEnd w:id="9"/>
@@ -1317,10 +1385,67 @@
       </w:pPr>
       <w:r>
         <w:t>https://lamp.cse.fau.edu/~cen4010_fa21_g08/home/index.php</w:t>
+      </w:r>
+    </w:p>
+    <w:p/>
+    <w:p>
+      <w:pPr>
+        <w:pStyle w:val="Heading1"/>
+      </w:pPr>
+      <w:r>
+        <w:t>Milestone Documents</w:t>
       </w:r>
     </w:p>
     <w:p/>
     <w:p/>
+    <w:p/>
+    <w:p>
+      <w:pPr>
+        <w:pStyle w:val="Heading1"/>
+      </w:pPr>
+      <w:r>
+        <w:t>Product Screenshots</w:t>
+      </w:r>
+    </w:p>
+    <w:p/>
+    <w:p/>
+    <w:p/>
+    <w:p>
+      <w:pPr>
+        <w:pStyle w:val="Heading1"/>
+      </w:pPr>
+      <w:r>
+        <w:t>Google Analytics</w:t>
+      </w:r>
+    </w:p>
+    <w:p/>
+    <w:p/>
+    <w:p/>
+    <w:p>
+      <w:pPr>
+        <w:pStyle w:val="Heading1"/>
+      </w:pPr>
+      <w:r>
+        <w:t>Peer Evaluation</w:t>
+      </w:r>
+    </w:p>
+    <w:p/>
+    <w:p/>
+    <w:p/>
+    <w:p>
+      <w:pPr>
+        <w:pStyle w:val="Heading1"/>
+      </w:pPr>
+      <w:r>
+        <w:t>Post-Project Analysis</w:t>
+      </w:r>
+    </w:p>
+    <w:p/>
+    <w:p>
+      <w:r>
+        <w:tab/>
+      </w:r>
+    </w:p>
     <w:p/>
     <w:p>
       <w:pPr>
@@ -1341,23 +1466,6 @@
         </w:rPr>
         <w:br/>
       </w:r>
-    </w:p>
-    <w:p>
-      <w:pPr>
-        <w:pBdr>
-          <w:top w:val="nil"/>
-          <w:left w:val="nil"/>
-          <w:bottom w:val="nil"/>
-          <w:right w:val="nil"/>
-          <w:between w:val="nil"/>
-        </w:pBdr>
-        <w:ind w:left="720"/>
-        <w:rPr>
-          <w:color w:val="000000"/>
-          <w:sz w:val="24"/>
-          <w:szCs w:val="24"/>
-        </w:rPr>
-      </w:pPr>
     </w:p>
     <w:sectPr>
       <w:pgSz w:w="12240" w:h="15840"/>

</xml_diff>